<commit_message>
UC04 was merged into UC05 and UC02/03 includes UC05. UC04 removed from use case diagram
</commit_message>
<xml_diff>
--- a/UML/01 Requirements/UC02 Edit plant.docx
+++ b/UML/01 Requirements/UC02 Edit plant.docx
@@ -574,8 +574,6 @@
         </w:rPr>
         <w:t>A plant entry to edit exists.</w:t>
       </w:r>
-      <w:bookmarkStart w:id="0" w:name="_GoBack"/>
-      <w:bookmarkEnd w:id="0"/>
     </w:p>
     <w:p>
       <w:pPr>
@@ -612,7 +610,71 @@
           <w:szCs w:val="24"/>
           <w:lang w:val="en-US"/>
         </w:rPr>
-        <w:t>The plant guide successfully saves the changes made by the gardener and presents the information to the gardener.</w:t>
+        <w:t xml:space="preserve">The plant guide </w:t>
+      </w:r>
+      <w:r>
+        <w:rPr>
+          <w:sz w:val="24"/>
+          <w:szCs w:val="24"/>
+          <w:lang w:val="en-US"/>
+        </w:rPr>
+        <w:t xml:space="preserve">has </w:t>
+      </w:r>
+      <w:r>
+        <w:rPr>
+          <w:sz w:val="24"/>
+          <w:szCs w:val="24"/>
+          <w:lang w:val="en-US"/>
+        </w:rPr>
+        <w:t>successfully save</w:t>
+      </w:r>
+      <w:r>
+        <w:rPr>
+          <w:sz w:val="24"/>
+          <w:szCs w:val="24"/>
+          <w:lang w:val="en-US"/>
+        </w:rPr>
+        <w:t>d</w:t>
+      </w:r>
+      <w:r>
+        <w:rPr>
+          <w:sz w:val="24"/>
+          <w:szCs w:val="24"/>
+          <w:lang w:val="en-US"/>
+        </w:rPr>
+        <w:t xml:space="preserve"> the changes made by the gardener and </w:t>
+      </w:r>
+      <w:r>
+        <w:rPr>
+          <w:sz w:val="24"/>
+          <w:szCs w:val="24"/>
+          <w:lang w:val="en-US"/>
+        </w:rPr>
+        <w:t xml:space="preserve">has </w:t>
+      </w:r>
+      <w:r>
+        <w:rPr>
+          <w:sz w:val="24"/>
+          <w:szCs w:val="24"/>
+          <w:lang w:val="en-US"/>
+        </w:rPr>
+        <w:t>present</w:t>
+      </w:r>
+      <w:r>
+        <w:rPr>
+          <w:sz w:val="24"/>
+          <w:szCs w:val="24"/>
+          <w:lang w:val="en-US"/>
+        </w:rPr>
+        <w:t>ed</w:t>
+      </w:r>
+      <w:r>
+        <w:rPr>
+          <w:sz w:val="24"/>
+          <w:szCs w:val="24"/>
+          <w:lang w:val="en-US"/>
+        </w:rPr>
+        <w:t xml:space="preserve"> the information to the gardener.</w:t>
       </w:r>
     </w:p>
     <w:p>
@@ -649,15 +711,35 @@
           <w:lang w:val="en-US"/>
         </w:rPr>
       </w:pPr>
-      <w:r>
-        <w:rPr>
-          <w:sz w:val="24"/>
-          <w:szCs w:val="24"/>
-          <w:lang w:val="en-US"/>
-        </w:rPr>
-        <w:t>The plant guide is ready to be used by the gardener.</w:t>
-      </w:r>
-    </w:p>
+      <w:bookmarkStart w:id="0" w:name="_Hlk26791230"/>
+      <w:r>
+        <w:rPr>
+          <w:sz w:val="24"/>
+          <w:szCs w:val="24"/>
+          <w:lang w:val="en-US"/>
+        </w:rPr>
+        <w:t>The use case</w:t>
+      </w:r>
+      <w:r>
+        <w:rPr>
+          <w:sz w:val="24"/>
+          <w:szCs w:val="24"/>
+          <w:lang w:val="en-US"/>
+        </w:rPr>
+        <w:t>:</w:t>
+      </w:r>
+      <w:r>
+        <w:rPr>
+          <w:sz w:val="24"/>
+          <w:szCs w:val="24"/>
+          <w:lang w:val="en-US"/>
+        </w:rPr>
+        <w:t xml:space="preserve"> UC05 View plant details is performed.</w:t>
+      </w:r>
+      <w:bookmarkStart w:id="1" w:name="_GoBack"/>
+      <w:bookmarkEnd w:id="1"/>
+    </w:p>
+    <w:bookmarkEnd w:id="0"/>
     <w:p>
       <w:pPr>
         <w:pStyle w:val="ListParagraph"/>
@@ -678,7 +760,15 @@
           <w:szCs w:val="24"/>
           <w:lang w:val="en-US"/>
         </w:rPr>
-        <w:t>The gardener selects a plant entry to edit and the plant guide shows the current plant information to the gardener.</w:t>
+        <w:t xml:space="preserve">The gardener changes the </w:t>
+      </w:r>
+      <w:r>
+        <w:rPr>
+          <w:sz w:val="24"/>
+          <w:szCs w:val="24"/>
+          <w:lang w:val="en-US"/>
+        </w:rPr>
+        <w:t>water needed, sunlight needed, soil type, preferred temperature.</w:t>
       </w:r>
     </w:p>
     <w:p>
@@ -701,7 +791,23 @@
           <w:szCs w:val="24"/>
           <w:lang w:val="en-US"/>
         </w:rPr>
-        <w:t>The gardener changes the plant information.</w:t>
+        <w:t xml:space="preserve">The plant guide </w:t>
+      </w:r>
+      <w:r>
+        <w:rPr>
+          <w:sz w:val="24"/>
+          <w:szCs w:val="24"/>
+          <w:lang w:val="en-US"/>
+        </w:rPr>
+        <w:t>validates the gardener input</w:t>
+      </w:r>
+      <w:r>
+        <w:rPr>
+          <w:sz w:val="24"/>
+          <w:szCs w:val="24"/>
+          <w:lang w:val="en-US"/>
+        </w:rPr>
+        <w:t>.</w:t>
       </w:r>
     </w:p>
     <w:p>
@@ -724,29 +830,6 @@
           <w:szCs w:val="24"/>
           <w:lang w:val="en-US"/>
         </w:rPr>
-        <w:t>The plant guide checks for errors in the plant information.</w:t>
-      </w:r>
-    </w:p>
-    <w:p>
-      <w:pPr>
-        <w:pStyle w:val="ListParagraph"/>
-        <w:numPr>
-          <w:ilvl w:val="0"/>
-          <w:numId w:val="1"/>
-        </w:numPr>
-        <w:spacing w:line="360" w:lineRule="auto"/>
-        <w:rPr>
-          <w:sz w:val="24"/>
-          <w:szCs w:val="24"/>
-          <w:lang w:val="en-US"/>
-        </w:rPr>
-      </w:pPr>
-      <w:r>
-        <w:rPr>
-          <w:sz w:val="24"/>
-          <w:szCs w:val="24"/>
-          <w:lang w:val="en-US"/>
-        </w:rPr>
         <w:t>The plant guide saves the changed plant information and presents the information to the gardener.</w:t>
       </w:r>
     </w:p>
@@ -799,6 +882,7 @@
           <w:szCs w:val="24"/>
           <w:lang w:val="en-US"/>
         </w:rPr>
+        <w:lastRenderedPageBreak/>
         <w:t>Extensions</w:t>
       </w:r>
     </w:p>
@@ -817,15 +901,15 @@
           <w:szCs w:val="24"/>
           <w:lang w:val="en-US"/>
         </w:rPr>
-        <w:t xml:space="preserve">4a. </w:t>
-      </w:r>
-      <w:r>
-        <w:rPr>
-          <w:sz w:val="24"/>
-          <w:szCs w:val="24"/>
-          <w:lang w:val="en-US"/>
-        </w:rPr>
-        <w:t>If the plant guide finds any errors in the entered plant information,</w:t>
+        <w:t>3</w:t>
+      </w:r>
+      <w:r>
+        <w:rPr>
+          <w:sz w:val="24"/>
+          <w:szCs w:val="24"/>
+          <w:lang w:val="en-US"/>
+        </w:rPr>
+        <w:t>a. If the plant guide finds any errors in the entered plant information,</w:t>
       </w:r>
     </w:p>
     <w:p>
@@ -1105,6 +1189,95 @@
     </w:lvl>
   </w:abstractNum>
   <w:abstractNum w:abstractNumId="1" w15:restartNumberingAfterBreak="0">
+    <w:nsid w:val="4397428A"/>
+    <w:multiLevelType w:val="hybridMultilevel"/>
+    <w:tmpl w:val="048011B6"/>
+    <w:lvl w:ilvl="0" w:tplc="2000000F">
+      <w:start w:val="1"/>
+      <w:numFmt w:val="decimal"/>
+      <w:lvlText w:val="%1."/>
+      <w:lvlJc w:val="left"/>
+      <w:pPr>
+        <w:ind w:left="720" w:hanging="360"/>
+      </w:pPr>
+      <w:rPr>
+        <w:rFonts w:hint="default"/>
+      </w:rPr>
+    </w:lvl>
+    <w:lvl w:ilvl="1" w:tplc="20000019" w:tentative="1">
+      <w:start w:val="1"/>
+      <w:numFmt w:val="lowerLetter"/>
+      <w:lvlText w:val="%2."/>
+      <w:lvlJc w:val="left"/>
+      <w:pPr>
+        <w:ind w:left="1440" w:hanging="360"/>
+      </w:pPr>
+    </w:lvl>
+    <w:lvl w:ilvl="2" w:tplc="2000001B" w:tentative="1">
+      <w:start w:val="1"/>
+      <w:numFmt w:val="lowerRoman"/>
+      <w:lvlText w:val="%3."/>
+      <w:lvlJc w:val="right"/>
+      <w:pPr>
+        <w:ind w:left="2160" w:hanging="180"/>
+      </w:pPr>
+    </w:lvl>
+    <w:lvl w:ilvl="3" w:tplc="2000000F" w:tentative="1">
+      <w:start w:val="1"/>
+      <w:numFmt w:val="decimal"/>
+      <w:lvlText w:val="%4."/>
+      <w:lvlJc w:val="left"/>
+      <w:pPr>
+        <w:ind w:left="2880" w:hanging="360"/>
+      </w:pPr>
+    </w:lvl>
+    <w:lvl w:ilvl="4" w:tplc="20000019" w:tentative="1">
+      <w:start w:val="1"/>
+      <w:numFmt w:val="lowerLetter"/>
+      <w:lvlText w:val="%5."/>
+      <w:lvlJc w:val="left"/>
+      <w:pPr>
+        <w:ind w:left="3600" w:hanging="360"/>
+      </w:pPr>
+    </w:lvl>
+    <w:lvl w:ilvl="5" w:tplc="2000001B" w:tentative="1">
+      <w:start w:val="1"/>
+      <w:numFmt w:val="lowerRoman"/>
+      <w:lvlText w:val="%6."/>
+      <w:lvlJc w:val="right"/>
+      <w:pPr>
+        <w:ind w:left="4320" w:hanging="180"/>
+      </w:pPr>
+    </w:lvl>
+    <w:lvl w:ilvl="6" w:tplc="2000000F" w:tentative="1">
+      <w:start w:val="1"/>
+      <w:numFmt w:val="decimal"/>
+      <w:lvlText w:val="%7."/>
+      <w:lvlJc w:val="left"/>
+      <w:pPr>
+        <w:ind w:left="5040" w:hanging="360"/>
+      </w:pPr>
+    </w:lvl>
+    <w:lvl w:ilvl="7" w:tplc="20000019" w:tentative="1">
+      <w:start w:val="1"/>
+      <w:numFmt w:val="lowerLetter"/>
+      <w:lvlText w:val="%8."/>
+      <w:lvlJc w:val="left"/>
+      <w:pPr>
+        <w:ind w:left="5760" w:hanging="360"/>
+      </w:pPr>
+    </w:lvl>
+    <w:lvl w:ilvl="8" w:tplc="2000001B" w:tentative="1">
+      <w:start w:val="1"/>
+      <w:numFmt w:val="lowerRoman"/>
+      <w:lvlText w:val="%9."/>
+      <w:lvlJc w:val="right"/>
+      <w:pPr>
+        <w:ind w:left="6480" w:hanging="180"/>
+      </w:pPr>
+    </w:lvl>
+  </w:abstractNum>
+  <w:abstractNum w:abstractNumId="2" w15:restartNumberingAfterBreak="0">
     <w:nsid w:val="58087A22"/>
     <w:multiLevelType w:val="hybridMultilevel"/>
     <w:tmpl w:val="E57A3BE6"/>
@@ -1197,6 +1370,9 @@
     <w:abstractNumId w:val="0"/>
   </w:num>
   <w:num w:numId="2">
+    <w:abstractNumId w:val="2"/>
+  </w:num>
+  <w:num w:numId="3">
     <w:abstractNumId w:val="1"/>
   </w:num>
 </w:numbering>

</xml_diff>

<commit_message>
Small changes courtesy of Anders
</commit_message>
<xml_diff>
--- a/UML/01 Requirements/UC02 Edit plant.docx
+++ b/UML/01 Requirements/UC02 Edit plant.docx
@@ -4,7 +4,7 @@
   <w:body>
     <w:p>
       <w:pPr>
-        <w:pStyle w:val="Heading2"/>
+        <w:pStyle w:val="Overskrift2"/>
         <w:rPr>
           <w:lang w:val="en-US"/>
         </w:rPr>
@@ -121,17 +121,7 @@
           <w:szCs w:val="24"/>
           <w:lang w:val="en-US"/>
         </w:rPr>
-        <w:t>The plant guide checks for err</w:t>
-      </w:r>
-      <w:bookmarkStart w:id="0" w:name="_GoBack"/>
-      <w:bookmarkEnd w:id="0"/>
-      <w:r>
-        <w:rPr>
-          <w:sz w:val="24"/>
-          <w:szCs w:val="24"/>
-          <w:lang w:val="en-US"/>
-        </w:rPr>
-        <w:t>ors in the plant information.</w:t>
+        <w:t>The plant guide checks for errors in the plant information.</w:t>
       </w:r>
     </w:p>
     <w:p>
@@ -164,7 +154,7 @@
     </w:p>
     <w:p>
       <w:pPr>
-        <w:pStyle w:val="Heading2"/>
+        <w:pStyle w:val="Overskrift2"/>
         <w:rPr>
           <w:lang w:val="en-US"/>
         </w:rPr>
@@ -709,7 +699,7 @@
     </w:p>
     <w:p>
       <w:pPr>
-        <w:pStyle w:val="ListParagraph"/>
+        <w:pStyle w:val="Listeafsnit"/>
         <w:numPr>
           <w:ilvl w:val="0"/>
           <w:numId w:val="1"/>
@@ -721,7 +711,7 @@
           <w:lang w:val="en-US"/>
         </w:rPr>
       </w:pPr>
-      <w:bookmarkStart w:id="1" w:name="_Hlk26791230"/>
+      <w:bookmarkStart w:id="0" w:name="_Hlk26791230"/>
       <w:r>
         <w:rPr>
           <w:sz w:val="24"/>
@@ -747,10 +737,10 @@
         <w:t xml:space="preserve"> UC05 View plant details is performed.</w:t>
       </w:r>
     </w:p>
-    <w:bookmarkEnd w:id="1"/>
-    <w:p>
-      <w:pPr>
-        <w:pStyle w:val="ListParagraph"/>
+    <w:bookmarkEnd w:id="0"/>
+    <w:p>
+      <w:pPr>
+        <w:pStyle w:val="Listeafsnit"/>
         <w:numPr>
           <w:ilvl w:val="0"/>
           <w:numId w:val="1"/>
@@ -805,7 +795,7 @@
     </w:p>
     <w:p>
       <w:pPr>
-        <w:pStyle w:val="ListParagraph"/>
+        <w:pStyle w:val="Listeafsnit"/>
         <w:numPr>
           <w:ilvl w:val="0"/>
           <w:numId w:val="1"/>
@@ -844,7 +834,7 @@
     </w:p>
     <w:p>
       <w:pPr>
-        <w:pStyle w:val="ListParagraph"/>
+        <w:pStyle w:val="Listeafsnit"/>
         <w:numPr>
           <w:ilvl w:val="0"/>
           <w:numId w:val="1"/>
@@ -957,7 +947,7 @@
     </w:p>
     <w:p>
       <w:pPr>
-        <w:pStyle w:val="ListParagraph"/>
+        <w:pStyle w:val="Listeafsnit"/>
         <w:numPr>
           <w:ilvl w:val="0"/>
           <w:numId w:val="2"/>
@@ -980,7 +970,7 @@
     </w:p>
     <w:p>
       <w:pPr>
-        <w:pStyle w:val="ListParagraph"/>
+        <w:pStyle w:val="Listeafsnit"/>
         <w:numPr>
           <w:ilvl w:val="0"/>
           <w:numId w:val="2"/>
@@ -998,7 +988,23 @@
           <w:szCs w:val="24"/>
           <w:lang w:val="en-US"/>
         </w:rPr>
-        <w:t>Continue from main success scenario step 3.</w:t>
+        <w:t xml:space="preserve">Continue from main success scenario step </w:t>
+      </w:r>
+      <w:r>
+        <w:rPr>
+          <w:sz w:val="24"/>
+          <w:szCs w:val="24"/>
+          <w:lang w:val="en-US"/>
+        </w:rPr>
+        <w:t>2</w:t>
+      </w:r>
+      <w:r>
+        <w:rPr>
+          <w:sz w:val="24"/>
+          <w:szCs w:val="24"/>
+          <w:lang w:val="en-US"/>
+        </w:rPr>
+        <w:t>.</w:t>
       </w:r>
     </w:p>
     <w:p>
@@ -1074,26 +1080,48 @@
           <w:szCs w:val="24"/>
           <w:lang w:val="en-US"/>
         </w:rPr>
-        <w:t>If invalid data has been entered,</w:t>
-      </w:r>
-    </w:p>
-    <w:p>
-      <w:pPr>
-        <w:spacing w:line="360" w:lineRule="auto"/>
-        <w:rPr>
-          <w:sz w:val="24"/>
-          <w:szCs w:val="24"/>
-          <w:lang w:val="en-US"/>
-        </w:rPr>
-      </w:pPr>
-      <w:r>
-        <w:rPr>
-          <w:sz w:val="24"/>
-          <w:szCs w:val="24"/>
-          <w:lang w:val="en-US"/>
-        </w:rPr>
-        <w:t>The plant guide presents an error to the gardener.</w:t>
-      </w:r>
+        <w:t>N/A</w:t>
+      </w:r>
+    </w:p>
+    <w:p>
+      <w:pPr>
+        <w:spacing w:line="360" w:lineRule="auto"/>
+        <w:rPr>
+          <w:b/>
+          <w:sz w:val="24"/>
+          <w:szCs w:val="24"/>
+          <w:lang w:val="en-US"/>
+        </w:rPr>
+      </w:pPr>
+      <w:r>
+        <w:rPr>
+          <w:b/>
+          <w:sz w:val="24"/>
+          <w:szCs w:val="24"/>
+          <w:lang w:val="en-US"/>
+        </w:rPr>
+        <w:t>Frequency of occurrence</w:t>
+      </w:r>
+    </w:p>
+    <w:p>
+      <w:pPr>
+        <w:spacing w:line="360" w:lineRule="auto"/>
+        <w:rPr>
+          <w:sz w:val="24"/>
+          <w:szCs w:val="24"/>
+          <w:lang w:val="en-US"/>
+        </w:rPr>
+      </w:pPr>
+      <w:r>
+        <w:rPr>
+          <w:sz w:val="24"/>
+          <w:szCs w:val="24"/>
+          <w:lang w:val="en-US"/>
+        </w:rPr>
+        <w:t>N/A</w:t>
+      </w:r>
+      <w:bookmarkStart w:id="1" w:name="_GoBack"/>
+      <w:bookmarkEnd w:id="1"/>
     </w:p>
     <w:p>
       <w:pPr>
@@ -1132,6 +1160,17 @@
         </w:rPr>
         <w:t>N/A</w:t>
       </w:r>
+    </w:p>
+    <w:p>
+      <w:pPr>
+        <w:spacing w:line="360" w:lineRule="auto"/>
+        <w:rPr>
+          <w:b/>
+          <w:sz w:val="24"/>
+          <w:szCs w:val="24"/>
+          <w:lang w:val="en-US"/>
+        </w:rPr>
+      </w:pPr>
     </w:p>
     <w:sectPr>
       <w:pgSz w:w="11906" w:h="16838"/>
@@ -1429,7 +1468,7 @@
         <w:rFonts w:asciiTheme="minorHAnsi" w:eastAsiaTheme="minorHAnsi" w:hAnsiTheme="minorHAnsi" w:cstheme="minorBidi"/>
         <w:sz w:val="22"/>
         <w:szCs w:val="22"/>
-        <w:lang w:val="en-DK" w:eastAsia="en-US" w:bidi="ar-SA"/>
+        <w:lang w:eastAsia="en-US" w:bidi="ar-SA"/>
       </w:rPr>
     </w:rPrDefault>
     <w:pPrDefault>
@@ -1822,11 +1861,11 @@
       <w:lang w:val="da-DK"/>
     </w:rPr>
   </w:style>
-  <w:style w:type="paragraph" w:styleId="Heading2">
+  <w:style w:type="paragraph" w:styleId="Overskrift2">
     <w:name w:val="heading 2"/>
     <w:basedOn w:val="Normal"/>
     <w:next w:val="Normal"/>
-    <w:link w:val="Heading2Char"/>
+    <w:link w:val="Overskrift2Tegn"/>
     <w:uiPriority w:val="9"/>
     <w:unhideWhenUsed/>
     <w:qFormat/>
@@ -1844,13 +1883,13 @@
       <w:szCs w:val="26"/>
     </w:rPr>
   </w:style>
-  <w:style w:type="character" w:default="1" w:styleId="DefaultParagraphFont">
+  <w:style w:type="character" w:default="1" w:styleId="Standardskrifttypeiafsnit">
     <w:name w:val="Default Paragraph Font"/>
     <w:uiPriority w:val="1"/>
     <w:semiHidden/>
     <w:unhideWhenUsed/>
   </w:style>
-  <w:style w:type="table" w:default="1" w:styleId="TableNormal">
+  <w:style w:type="table" w:default="1" w:styleId="Tabel-Normal">
     <w:name w:val="Normal Table"/>
     <w:uiPriority w:val="99"/>
     <w:semiHidden/>
@@ -1865,16 +1904,16 @@
       </w:tblCellMar>
     </w:tblPr>
   </w:style>
-  <w:style w:type="numbering" w:default="1" w:styleId="NoList">
+  <w:style w:type="numbering" w:default="1" w:styleId="Ingenoversigt">
     <w:name w:val="No List"/>
     <w:uiPriority w:val="99"/>
     <w:semiHidden/>
     <w:unhideWhenUsed/>
   </w:style>
-  <w:style w:type="character" w:customStyle="1" w:styleId="Heading2Char">
-    <w:name w:val="Heading 2 Char"/>
-    <w:basedOn w:val="DefaultParagraphFont"/>
-    <w:link w:val="Heading2"/>
+  <w:style w:type="character" w:customStyle="1" w:styleId="Overskrift2Tegn">
+    <w:name w:val="Overskrift 2 Tegn"/>
+    <w:basedOn w:val="Standardskrifttypeiafsnit"/>
+    <w:link w:val="Overskrift2"/>
     <w:uiPriority w:val="9"/>
     <w:rsid w:val="00F87A35"/>
     <w:rPr>
@@ -1885,7 +1924,7 @@
       <w:lang w:val="da-DK"/>
     </w:rPr>
   </w:style>
-  <w:style w:type="paragraph" w:styleId="ListParagraph">
+  <w:style w:type="paragraph" w:styleId="Listeafsnit">
     <w:name w:val="List Paragraph"/>
     <w:basedOn w:val="Normal"/>
     <w:uiPriority w:val="34"/>

</xml_diff>

<commit_message>
Passede navne til på use case beskrivelse og tilsatte attributer i DOM.
</commit_message>
<xml_diff>
--- a/UML/01 Requirements/UC02 Edit plant.docx
+++ b/UML/01 Requirements/UC02 Edit plant.docx
@@ -95,7 +95,39 @@
           <w:szCs w:val="24"/>
           <w:lang w:val="en-US"/>
         </w:rPr>
-        <w:t>The gardener changes the plant type, sunlight needed, soil type, and comment.</w:t>
+        <w:t xml:space="preserve">The gardener changes the </w:t>
+      </w:r>
+      <w:r>
+        <w:rPr>
+          <w:sz w:val="24"/>
+          <w:szCs w:val="24"/>
+          <w:lang w:val="en-US"/>
+        </w:rPr>
+        <w:t xml:space="preserve">name, </w:t>
+      </w:r>
+      <w:r>
+        <w:rPr>
+          <w:sz w:val="24"/>
+          <w:szCs w:val="24"/>
+          <w:lang w:val="en-US"/>
+        </w:rPr>
+        <w:t xml:space="preserve">plant type, sunlight needed, soil type, and </w:t>
+      </w:r>
+      <w:r>
+        <w:rPr>
+          <w:sz w:val="24"/>
+          <w:szCs w:val="24"/>
+          <w:lang w:val="en-US"/>
+        </w:rPr>
+        <w:t>extra</w:t>
+      </w:r>
+      <w:r>
+        <w:rPr>
+          <w:sz w:val="24"/>
+          <w:szCs w:val="24"/>
+          <w:lang w:val="en-US"/>
+        </w:rPr>
+        <w:t>.</w:t>
       </w:r>
     </w:p>
     <w:p>
@@ -237,7 +269,39 @@
           <w:szCs w:val="24"/>
           <w:lang w:val="en-US"/>
         </w:rPr>
-        <w:t>The gardener changes the plant type, sunlight needed, soil type, and comment.</w:t>
+        <w:t>The gardener changes the</w:t>
+      </w:r>
+      <w:r>
+        <w:rPr>
+          <w:sz w:val="24"/>
+          <w:szCs w:val="24"/>
+          <w:lang w:val="en-US"/>
+        </w:rPr>
+        <w:t xml:space="preserve"> name,</w:t>
+      </w:r>
+      <w:r>
+        <w:rPr>
+          <w:sz w:val="24"/>
+          <w:szCs w:val="24"/>
+          <w:lang w:val="en-US"/>
+        </w:rPr>
+        <w:t xml:space="preserve"> plant type, sunlight needed, soil type, and </w:t>
+      </w:r>
+      <w:r>
+        <w:rPr>
+          <w:sz w:val="24"/>
+          <w:szCs w:val="24"/>
+          <w:lang w:val="en-US"/>
+        </w:rPr>
+        <w:t>extra</w:t>
+      </w:r>
+      <w:r>
+        <w:rPr>
+          <w:sz w:val="24"/>
+          <w:szCs w:val="24"/>
+          <w:lang w:val="en-US"/>
+        </w:rPr>
+        <w:t>.</w:t>
       </w:r>
     </w:p>
     <w:p>
@@ -636,7 +700,9 @@
         <w:t>The use case: UC05 View plant details is performed.</w:t>
       </w:r>
       <w:bookmarkStart w:id="0" w:name="_Hlk26791230"/>
+      <w:bookmarkStart w:id="1" w:name="_GoBack"/>
       <w:bookmarkEnd w:id="0"/>
+      <w:bookmarkEnd w:id="1"/>
     </w:p>
     <w:p>
       <w:pPr>
@@ -658,7 +724,39 @@
           <w:szCs w:val="24"/>
           <w:lang w:val="en-US"/>
         </w:rPr>
-        <w:t>The gardener changes the plant type, sunlight needed, soil type, and comment.</w:t>
+        <w:t>The gardener changes the</w:t>
+      </w:r>
+      <w:r>
+        <w:rPr>
+          <w:sz w:val="24"/>
+          <w:szCs w:val="24"/>
+          <w:lang w:val="en-US"/>
+        </w:rPr>
+        <w:t xml:space="preserve"> name,</w:t>
+      </w:r>
+      <w:r>
+        <w:rPr>
+          <w:sz w:val="24"/>
+          <w:szCs w:val="24"/>
+          <w:lang w:val="en-US"/>
+        </w:rPr>
+        <w:t xml:space="preserve"> plant type, sunlight needed, soil type, and </w:t>
+      </w:r>
+      <w:r>
+        <w:rPr>
+          <w:sz w:val="24"/>
+          <w:szCs w:val="24"/>
+          <w:lang w:val="en-US"/>
+        </w:rPr>
+        <w:t>extra</w:t>
+      </w:r>
+      <w:r>
+        <w:rPr>
+          <w:sz w:val="24"/>
+          <w:szCs w:val="24"/>
+          <w:lang w:val="en-US"/>
+        </w:rPr>
+        <w:t>.</w:t>
       </w:r>
     </w:p>
     <w:p>
@@ -760,8 +858,6 @@
           <w:lang w:val="en-US"/>
         </w:rPr>
       </w:pPr>
-      <w:bookmarkStart w:id="1" w:name="_GoBack"/>
-      <w:bookmarkEnd w:id="1"/>
     </w:p>
     <w:p>
       <w:pPr>

</xml_diff>